<commit_message>
Updated weekly status report with percentages
</commit_message>
<xml_diff>
--- a/weekly status reports/(10-10-14).docx
+++ b/weekly status reports/(10-10-14).docx
@@ -81,8 +81,6 @@
         </w:rPr>
         <w:t xml:space="preserve"> 10/10</w:t>
       </w:r>
-      <w:bookmarkStart w:id="0" w:name="_GoBack"/>
-      <w:bookmarkEnd w:id="0"/>
       <w:r>
         <w:rPr>
           <w:sz w:val="24"/>
@@ -166,6 +164,86 @@
       </w:pPr>
       <w:r>
         <w:t>No new work complete this week</w:t>
+      </w:r>
+    </w:p>
+    <w:p>
+      <w:pPr>
+        <w:ind w:left="360"/>
+      </w:pPr>
+    </w:p>
+    <w:p>
+      <w:pPr>
+        <w:ind w:left="360"/>
+        <w:jc w:val="both"/>
+        <w:rPr>
+          <w:u w:val="single"/>
+        </w:rPr>
+      </w:pPr>
+      <w:r>
+        <w:rPr>
+          <w:u w:val="single"/>
+        </w:rPr>
+        <w:t xml:space="preserve">Weekly </w:t>
+      </w:r>
+      <w:r>
+        <w:rPr>
+          <w:u w:val="single"/>
+        </w:rPr>
+        <w:t>Work Completed</w:t>
+      </w:r>
+      <w:r>
+        <w:rPr>
+          <w:u w:val="single"/>
+        </w:rPr>
+        <w:t xml:space="preserve"> Percentage</w:t>
+      </w:r>
+      <w:r>
+        <w:rPr>
+          <w:u w:val="single"/>
+        </w:rPr>
+        <w:t>:</w:t>
+      </w:r>
+    </w:p>
+    <w:p>
+      <w:pPr>
+        <w:pStyle w:val="ListParagraph"/>
+        <w:numPr>
+          <w:ilvl w:val="0"/>
+          <w:numId w:val="3"/>
+        </w:numPr>
+        <w:jc w:val="both"/>
+        <w:rPr>
+          <w:u w:val="single"/>
+        </w:rPr>
+      </w:pPr>
+      <w:bookmarkStart w:id="0" w:name="_GoBack"/>
+      <w:bookmarkEnd w:id="0"/>
+      <w:r>
+        <w:t>Ice: 33.33%</w:t>
+      </w:r>
+    </w:p>
+    <w:p>
+      <w:pPr>
+        <w:pStyle w:val="ListParagraph"/>
+        <w:numPr>
+          <w:ilvl w:val="0"/>
+          <w:numId w:val="3"/>
+        </w:numPr>
+      </w:pPr>
+      <w:r>
+        <w:t>Nix: 33.33%</w:t>
+      </w:r>
+    </w:p>
+    <w:p>
+      <w:pPr>
+        <w:pStyle w:val="ListParagraph"/>
+        <w:numPr>
+          <w:ilvl w:val="0"/>
+          <w:numId w:val="3"/>
+        </w:numPr>
+      </w:pPr>
+      <w:r>
+        <w:t>Killeen: 33.33%</w:t>
       </w:r>
     </w:p>
     <w:sectPr>
@@ -204,7 +282,7 @@
   <w:abstractNum w:abstractNumId="1">
     <w:nsid w:val="7226622F"/>
     <w:multiLevelType w:val="hybridMultilevel"/>
-    <w:tmpl w:val="BD12D51C"/>
+    <w:tmpl w:val="586A58DE"/>
     <w:lvl w:ilvl="0" w:tplc="04090001">
       <w:start w:val="1"/>
       <w:numFmt w:val="bullet"/>

</xml_diff>